<commit_message>
took out time adjustment for testing
</commit_message>
<xml_diff>
--- a/Screenshot.docx
+++ b/Screenshot.docx
@@ -10,14 +10,13 @@
       </w:pPr>
     </w:p>
     <w:p>
-      <w:bookmarkStart w:id="0" w:name="_GoBack"/>
       <w:r>
         <w:rPr>
           <w:noProof/>
         </w:rPr>
         <w:drawing>
-          <wp:inline distT="0" distB="0" distL="0" distR="0" wp14:anchorId="5369F3A9" wp14:editId="4FAE3963">
-            <wp:extent cx="6424127" cy="3662153"/>
+          <wp:inline distT="0" distB="0" distL="0" distR="0" wp14:anchorId="07D32868" wp14:editId="332D58F3">
+            <wp:extent cx="8229600" cy="4423410"/>
             <wp:effectExtent l="0" t="0" r="0" b="0"/>
             <wp:docPr id="1" name="Picture 1"/>
             <wp:cNvGraphicFramePr>
@@ -30,27 +29,20 @@
                     <pic:cNvPr id="1" name=""/>
                     <pic:cNvPicPr/>
                   </pic:nvPicPr>
-                  <pic:blipFill rotWithShape="1">
+                  <pic:blipFill>
                     <a:blip r:embed="rId4"/>
-                    <a:srcRect l="7849" t="16119" r="50834" b="7120"/>
-                    <a:stretch/>
+                    <a:stretch>
+                      <a:fillRect/>
+                    </a:stretch>
                   </pic:blipFill>
-                  <pic:spPr bwMode="auto">
+                  <pic:spPr>
                     <a:xfrm>
                       <a:off x="0" y="0"/>
-                      <a:ext cx="6448446" cy="3676016"/>
+                      <a:ext cx="8229600" cy="4423410"/>
                     </a:xfrm>
                     <a:prstGeom prst="rect">
                       <a:avLst/>
                     </a:prstGeom>
-                    <a:ln>
-                      <a:noFill/>
-                    </a:ln>
-                    <a:extLst>
-                      <a:ext uri="{53640926-AAD7-44D8-BBD7-CCE9431645EC}">
-                        <a14:shadowObscured xmlns:a14="http://schemas.microsoft.com/office/drawing/2010/main"/>
-                      </a:ext>
-                    </a:extLst>
                   </pic:spPr>
                 </pic:pic>
               </a:graphicData>
@@ -58,6 +50,7 @@
           </wp:inline>
         </w:drawing>
       </w:r>
+      <w:bookmarkStart w:id="0" w:name="_GoBack"/>
       <w:bookmarkEnd w:id="0"/>
     </w:p>
     <w:sectPr>

</xml_diff>